<commit_message>
fix google test site url
</commit_message>
<xml_diff>
--- a/doc/UnitTest/Google Test Framework Tutorial.docx
+++ b/doc/UnitTest/Google Test Framework Tutorial.docx
@@ -12,6 +12,8 @@
           <w:shd w:val="clear" w:color="auto" w:fill="FFFFFF"/>
         </w:rPr>
       </w:pPr>
+      <w:bookmarkStart w:id="0" w:name="_GoBack"/>
+      <w:bookmarkEnd w:id="0"/>
       <w:r>
         <w:rPr>
           <w:b/>
@@ -441,7 +443,7 @@
       <w:pPr>
         <w:pStyle w:val="1"/>
       </w:pPr>
-      <w:bookmarkStart w:id="0" w:name="_Toc428968340"/>
+      <w:bookmarkStart w:id="1" w:name="_Toc428968340"/>
       <w:r>
         <w:t>Google Unit Test (</w:t>
       </w:r>
@@ -453,8 +455,6 @@
       <w:r>
         <w:t>)</w:t>
       </w:r>
-      <w:bookmarkStart w:id="1" w:name="_GoBack"/>
-      <w:bookmarkEnd w:id="0"/>
       <w:bookmarkEnd w:id="1"/>
     </w:p>
     <w:p>
@@ -6958,7 +6958,7 @@
 </file>
 
 <file path=customXml/itemProps1.xml><?xml version="1.0" encoding="utf-8"?>
-<ds:datastoreItem xmlns:ds="http://schemas.openxmlformats.org/officeDocument/2006/customXml" ds:itemID="{BAC541FF-2173-4F9E-A9D1-4330D6650E58}">
+<ds:datastoreItem xmlns:ds="http://schemas.openxmlformats.org/officeDocument/2006/customXml" ds:itemID="{66B00B56-FC13-4509-84B5-984E286A3D2E}">
   <ds:schemaRefs>
     <ds:schemaRef ds:uri="http://schemas.openxmlformats.org/officeDocument/2006/bibliography"/>
   </ds:schemaRefs>

</xml_diff>